<commit_message>
Added Frontend and Backend of Todo App
</commit_message>
<xml_diff>
--- a/Documentation/Backend Spring Dependencies.docx
+++ b/Documentation/Backend Spring Dependencies.docx
@@ -124,9 +124,312 @@
         </w:numPr>
       </w:pPr>
       <w:r>
-        <w:t>JUnit</w:t>
-      </w:r>
-    </w:p>
+        <w:t>J</w:t>
+      </w:r>
+      <w:r>
+        <w:t>u</w:t>
+      </w:r>
+      <w:r>
+        <w:t>nit</w:t>
+      </w:r>
+    </w:p>
+    <w:p/>
+    <w:p/>
+    <w:p>
+      <w:r>
+        <w:t>Results:</w:t>
+      </w:r>
+    </w:p>
+    <w:p>
+      <w:pPr>
+        <w:rPr>
+          <w:rFonts w:ascii="Helvetica" w:hAnsi="Helvetica" w:cs="Helvetica"/>
+          <w:color w:val="212121"/>
+          <w:sz w:val="18"/>
+          <w:szCs w:val="18"/>
+          <w:shd w:val="clear" w:color="auto" w:fill="FFFFFF"/>
+        </w:rPr>
+      </w:pPr>
+      <w:r>
+        <w:t xml:space="preserve">API: Method = GET   </w:t>
+      </w:r>
+      <w:r>
+        <w:rPr>
+          <w:rFonts w:ascii="Helvetica" w:hAnsi="Helvetica" w:cs="Helvetica"/>
+          <w:color w:val="212121"/>
+          <w:sz w:val="18"/>
+          <w:szCs w:val="18"/>
+          <w:shd w:val="clear" w:color="auto" w:fill="FFFFFF"/>
+        </w:rPr>
+        <w:t>localhost:8080/</w:t>
+      </w:r>
+      <w:proofErr w:type="spellStart"/>
+      <w:r>
+        <w:rPr>
+          <w:rFonts w:ascii="Helvetica" w:hAnsi="Helvetica" w:cs="Helvetica"/>
+          <w:color w:val="212121"/>
+          <w:sz w:val="18"/>
+          <w:szCs w:val="18"/>
+          <w:shd w:val="clear" w:color="auto" w:fill="FFFFFF"/>
+        </w:rPr>
+        <w:t>todos</w:t>
+      </w:r>
+      <w:proofErr w:type="spellEnd"/>
+    </w:p>
+    <w:p>
+      <w:r>
+        <w:drawing>
+          <wp:inline distT="0" distB="0" distL="0" distR="0" wp14:anchorId="6E5B0488" wp14:editId="5C7192AE">
+            <wp:extent cx="5943600" cy="4458970"/>
+            <wp:effectExtent l="0" t="0" r="0" b="0"/>
+            <wp:docPr id="1" name="Picture 1"/>
+            <wp:cNvGraphicFramePr>
+              <a:graphicFrameLocks xmlns:a="http://schemas.openxmlformats.org/drawingml/2006/main" noChangeAspect="1"/>
+            </wp:cNvGraphicFramePr>
+            <a:graphic xmlns:a="http://schemas.openxmlformats.org/drawingml/2006/main">
+              <a:graphicData uri="http://schemas.openxmlformats.org/drawingml/2006/picture">
+                <pic:pic xmlns:pic="http://schemas.openxmlformats.org/drawingml/2006/picture">
+                  <pic:nvPicPr>
+                    <pic:cNvPr id="1" name=""/>
+                    <pic:cNvPicPr/>
+                  </pic:nvPicPr>
+                  <pic:blipFill>
+                    <a:blip r:embed="rId5"/>
+                    <a:stretch>
+                      <a:fillRect/>
+                    </a:stretch>
+                  </pic:blipFill>
+                  <pic:spPr>
+                    <a:xfrm>
+                      <a:off x="0" y="0"/>
+                      <a:ext cx="5943600" cy="4458970"/>
+                    </a:xfrm>
+                    <a:prstGeom prst="rect">
+                      <a:avLst/>
+                    </a:prstGeom>
+                  </pic:spPr>
+                </pic:pic>
+              </a:graphicData>
+            </a:graphic>
+          </wp:inline>
+        </w:drawing>
+      </w:r>
+    </w:p>
+    <w:p/>
+    <w:p>
+      <w:r>
+        <w:lastRenderedPageBreak/>
+        <w:t xml:space="preserve">GET </w:t>
+      </w:r>
+      <w:proofErr w:type="spellStart"/>
+      <w:r>
+        <w:t>todos</w:t>
+      </w:r>
+      <w:proofErr w:type="spellEnd"/>
+      <w:r>
+        <w:t>/{id}</w:t>
+      </w:r>
+    </w:p>
+    <w:p>
+      <w:r>
+        <w:t>Id = 2</w:t>
+      </w:r>
+    </w:p>
+    <w:p>
+      <w:r>
+        <w:drawing>
+          <wp:inline distT="0" distB="0" distL="0" distR="0" wp14:anchorId="25DB6695" wp14:editId="4EFCC8EB">
+            <wp:extent cx="5943600" cy="4451985"/>
+            <wp:effectExtent l="0" t="0" r="0" b="5715"/>
+            <wp:docPr id="2" name="Picture 2"/>
+            <wp:cNvGraphicFramePr>
+              <a:graphicFrameLocks xmlns:a="http://schemas.openxmlformats.org/drawingml/2006/main" noChangeAspect="1"/>
+            </wp:cNvGraphicFramePr>
+            <a:graphic xmlns:a="http://schemas.openxmlformats.org/drawingml/2006/main">
+              <a:graphicData uri="http://schemas.openxmlformats.org/drawingml/2006/picture">
+                <pic:pic xmlns:pic="http://schemas.openxmlformats.org/drawingml/2006/picture">
+                  <pic:nvPicPr>
+                    <pic:cNvPr id="1" name=""/>
+                    <pic:cNvPicPr/>
+                  </pic:nvPicPr>
+                  <pic:blipFill>
+                    <a:blip r:embed="rId6"/>
+                    <a:stretch>
+                      <a:fillRect/>
+                    </a:stretch>
+                  </pic:blipFill>
+                  <pic:spPr>
+                    <a:xfrm>
+                      <a:off x="0" y="0"/>
+                      <a:ext cx="5943600" cy="4451985"/>
+                    </a:xfrm>
+                    <a:prstGeom prst="rect">
+                      <a:avLst/>
+                    </a:prstGeom>
+                  </pic:spPr>
+                </pic:pic>
+              </a:graphicData>
+            </a:graphic>
+          </wp:inline>
+        </w:drawing>
+      </w:r>
+    </w:p>
+    <w:p>
+      <w:r>
+        <w:t>When ID is missing:</w:t>
+      </w:r>
+    </w:p>
+    <w:p>
+      <w:r>
+        <w:lastRenderedPageBreak/>
+        <w:drawing>
+          <wp:inline distT="0" distB="0" distL="0" distR="0" wp14:anchorId="415B8977" wp14:editId="70C0DAF9">
+            <wp:extent cx="5943600" cy="4399915"/>
+            <wp:effectExtent l="0" t="0" r="0" b="635"/>
+            <wp:docPr id="5" name="Picture 5"/>
+            <wp:cNvGraphicFramePr>
+              <a:graphicFrameLocks xmlns:a="http://schemas.openxmlformats.org/drawingml/2006/main" noChangeAspect="1"/>
+            </wp:cNvGraphicFramePr>
+            <a:graphic xmlns:a="http://schemas.openxmlformats.org/drawingml/2006/main">
+              <a:graphicData uri="http://schemas.openxmlformats.org/drawingml/2006/picture">
+                <pic:pic xmlns:pic="http://schemas.openxmlformats.org/drawingml/2006/picture">
+                  <pic:nvPicPr>
+                    <pic:cNvPr id="1" name=""/>
+                    <pic:cNvPicPr/>
+                  </pic:nvPicPr>
+                  <pic:blipFill>
+                    <a:blip r:embed="rId7"/>
+                    <a:stretch>
+                      <a:fillRect/>
+                    </a:stretch>
+                  </pic:blipFill>
+                  <pic:spPr>
+                    <a:xfrm>
+                      <a:off x="0" y="0"/>
+                      <a:ext cx="5943600" cy="4399915"/>
+                    </a:xfrm>
+                    <a:prstGeom prst="rect">
+                      <a:avLst/>
+                    </a:prstGeom>
+                  </pic:spPr>
+                </pic:pic>
+              </a:graphicData>
+            </a:graphic>
+          </wp:inline>
+        </w:drawing>
+      </w:r>
+    </w:p>
+    <w:p/>
+    <w:p/>
+    <w:p>
+      <w:r>
+        <w:t xml:space="preserve">DELETE </w:t>
+      </w:r>
+      <w:proofErr w:type="spellStart"/>
+      <w:r>
+        <w:t>todos</w:t>
+      </w:r>
+      <w:proofErr w:type="spellEnd"/>
+      <w:r>
+        <w:t>/{id}</w:t>
+      </w:r>
+    </w:p>
+    <w:p>
+      <w:r>
+        <w:t>Id = 2</w:t>
+      </w:r>
+    </w:p>
+    <w:p/>
+    <w:p>
+      <w:r>
+        <w:lastRenderedPageBreak/>
+        <w:drawing>
+          <wp:inline distT="0" distB="0" distL="0" distR="0" wp14:anchorId="5C4652F7" wp14:editId="2B7290D9">
+            <wp:extent cx="5943600" cy="3870325"/>
+            <wp:effectExtent l="0" t="0" r="0" b="0"/>
+            <wp:docPr id="3" name="Picture 3"/>
+            <wp:cNvGraphicFramePr>
+              <a:graphicFrameLocks xmlns:a="http://schemas.openxmlformats.org/drawingml/2006/main" noChangeAspect="1"/>
+            </wp:cNvGraphicFramePr>
+            <a:graphic xmlns:a="http://schemas.openxmlformats.org/drawingml/2006/main">
+              <a:graphicData uri="http://schemas.openxmlformats.org/drawingml/2006/picture">
+                <pic:pic xmlns:pic="http://schemas.openxmlformats.org/drawingml/2006/picture">
+                  <pic:nvPicPr>
+                    <pic:cNvPr id="1" name=""/>
+                    <pic:cNvPicPr/>
+                  </pic:nvPicPr>
+                  <pic:blipFill>
+                    <a:blip r:embed="rId8"/>
+                    <a:stretch>
+                      <a:fillRect/>
+                    </a:stretch>
+                  </pic:blipFill>
+                  <pic:spPr>
+                    <a:xfrm>
+                      <a:off x="0" y="0"/>
+                      <a:ext cx="5943600" cy="3870325"/>
+                    </a:xfrm>
+                    <a:prstGeom prst="rect">
+                      <a:avLst/>
+                    </a:prstGeom>
+                  </pic:spPr>
+                </pic:pic>
+              </a:graphicData>
+            </a:graphic>
+          </wp:inline>
+        </w:drawing>
+      </w:r>
+    </w:p>
+    <w:p>
+      <w:r>
+        <w:t>POST /</w:t>
+      </w:r>
+      <w:proofErr w:type="spellStart"/>
+      <w:r>
+        <w:t>todos</w:t>
+      </w:r>
+      <w:proofErr w:type="spellEnd"/>
+    </w:p>
+    <w:p>
+      <w:r>
+        <w:drawing>
+          <wp:inline distT="0" distB="0" distL="0" distR="0" wp14:anchorId="448AD3B0" wp14:editId="6B22AC80">
+            <wp:extent cx="5943600" cy="3832860"/>
+            <wp:effectExtent l="0" t="0" r="0" b="0"/>
+            <wp:docPr id="4" name="Picture 4"/>
+            <wp:cNvGraphicFramePr>
+              <a:graphicFrameLocks xmlns:a="http://schemas.openxmlformats.org/drawingml/2006/main" noChangeAspect="1"/>
+            </wp:cNvGraphicFramePr>
+            <a:graphic xmlns:a="http://schemas.openxmlformats.org/drawingml/2006/main">
+              <a:graphicData uri="http://schemas.openxmlformats.org/drawingml/2006/picture">
+                <pic:pic xmlns:pic="http://schemas.openxmlformats.org/drawingml/2006/picture">
+                  <pic:nvPicPr>
+                    <pic:cNvPr id="1" name=""/>
+                    <pic:cNvPicPr/>
+                  </pic:nvPicPr>
+                  <pic:blipFill>
+                    <a:blip r:embed="rId9"/>
+                    <a:stretch>
+                      <a:fillRect/>
+                    </a:stretch>
+                  </pic:blipFill>
+                  <pic:spPr>
+                    <a:xfrm>
+                      <a:off x="0" y="0"/>
+                      <a:ext cx="5943600" cy="3832860"/>
+                    </a:xfrm>
+                    <a:prstGeom prst="rect">
+                      <a:avLst/>
+                    </a:prstGeom>
+                  </pic:spPr>
+                </pic:pic>
+              </a:graphicData>
+            </a:graphic>
+          </wp:inline>
+        </w:drawing>
+      </w:r>
+    </w:p>
+    <w:p/>
     <w:sectPr>
       <w:pgSz w:w="12240" w:h="15840"/>
       <w:pgMar w:top="1440" w:right="1440" w:bottom="1440" w:left="1440" w:header="720" w:footer="720" w:gutter="0"/>

</xml_diff>